<commit_message>
Final Draft for the Homework
</commit_message>
<xml_diff>
--- a/Hw2/hw2_Q1_partial.docx
+++ b/Hw2/hw2_Q1_partial.docx
@@ -4,7 +4,7 @@
   <w:body>
     <w:p>
       <w:pPr>
-        <w:pStyle w:val="1"/>
+        <w:pStyle w:val="Heading1"/>
         <w:rPr>
           <w:rtl/>
         </w:rPr>
@@ -56,12 +56,21 @@
           <w:rFonts w:hint="cs"/>
           <w:rtl/>
         </w:rPr>
-        <w:t>-__________________</w:t>
-      </w:r>
-    </w:p>
-    <w:p>
-      <w:pPr>
-        <w:pStyle w:val="1"/>
+        <w:t>-_</w:t>
+      </w:r>
+      <w:r>
+        <w:rPr>
+          <w:rFonts w:hint="cs"/>
+          <w:rtl/>
+        </w:rPr>
+        <w:t>אלחנדרו מוסקוסו 332336908</w:t>
+      </w:r>
+      <w:bookmarkStart w:id="0" w:name="_GoBack"/>
+      <w:bookmarkEnd w:id="0"/>
+    </w:p>
+    <w:p>
+      <w:pPr>
+        <w:pStyle w:val="Heading1"/>
         <w:rPr>
           <w:rtl/>
         </w:rPr>
@@ -76,7 +85,7 @@
     </w:p>
     <w:p>
       <w:pPr>
-        <w:pStyle w:val="2"/>
+        <w:pStyle w:val="Heading2"/>
         <w:rPr>
           <w:rtl/>
         </w:rPr>
@@ -119,10 +128,10 @@
             <v:path o:extrusionok="f" gradientshapeok="t" o:connecttype="rect"/>
             <o:lock v:ext="edit" aspectratio="t"/>
           </v:shapetype>
-          <v:shape id="_x0000_i1025" type="#_x0000_t75" style="width:334.8pt;height:154.2pt" o:ole="">
+          <v:shape id="_x0000_i1025" type="#_x0000_t75" style="width:334.5pt;height:154.5pt" o:ole="">
             <v:imagedata r:id="rId6" o:title=""/>
           </v:shape>
-          <o:OLEObject Type="Embed" ProgID="Equation.DSMT4" ShapeID="_x0000_i1025" DrawAspect="Content" ObjectID="_1573249269" r:id="rId7"/>
+          <o:OLEObject Type="Embed" ProgID="Equation.DSMT4" ShapeID="_x0000_i1025" DrawAspect="Content" ObjectID="_1573304066" r:id="rId7"/>
         </w:object>
       </w:r>
       <w:r>
@@ -134,7 +143,7 @@
     </w:p>
     <w:p>
       <w:pPr>
-        <w:pStyle w:val="2"/>
+        <w:pStyle w:val="Heading2"/>
         <w:rPr>
           <w:rtl/>
         </w:rPr>
@@ -153,10 +162,10 @@
           <w:position w:val="-68"/>
         </w:rPr>
         <w:object w:dxaOrig="7860" w:dyaOrig="1480" w14:anchorId="694FA925">
-          <v:shape id="_x0000_i1026" type="#_x0000_t75" style="width:393pt;height:73.8pt" o:ole="">
+          <v:shape id="_x0000_i1026" type="#_x0000_t75" style="width:393pt;height:73.5pt" o:ole="">
             <v:imagedata r:id="rId8" o:title=""/>
           </v:shape>
-          <o:OLEObject Type="Embed" ProgID="Equation.DSMT4" ShapeID="_x0000_i1026" DrawAspect="Content" ObjectID="_1573249270" r:id="rId9"/>
+          <o:OLEObject Type="Embed" ProgID="Equation.DSMT4" ShapeID="_x0000_i1026" DrawAspect="Content" ObjectID="_1573304067" r:id="rId9"/>
         </w:object>
       </w:r>
       <w:r>
@@ -181,10 +190,10 @@
           <w:position w:val="-14"/>
         </w:rPr>
         <w:object w:dxaOrig="2220" w:dyaOrig="400" w14:anchorId="6816C7C8">
-          <v:shape id="_x0000_i1027" type="#_x0000_t75" style="width:111pt;height:19.8pt" o:ole="">
+          <v:shape id="_x0000_i1027" type="#_x0000_t75" style="width:111pt;height:19.5pt" o:ole="">
             <v:imagedata r:id="rId10" o:title=""/>
           </v:shape>
-          <o:OLEObject Type="Embed" ProgID="Equation.DSMT4" ShapeID="_x0000_i1027" DrawAspect="Content" ObjectID="_1573249271" r:id="rId11"/>
+          <o:OLEObject Type="Embed" ProgID="Equation.DSMT4" ShapeID="_x0000_i1027" DrawAspect="Content" ObjectID="_1573304068" r:id="rId11"/>
         </w:object>
       </w:r>
       <w:r>
@@ -223,26 +232,10 @@
           <w:rFonts w:hint="cs"/>
           <w:rtl/>
         </w:rPr>
-        <w:t xml:space="preserve">ון </w:t>
-      </w:r>
-      <w:proofErr w:type="spellStart"/>
-      <w:r>
-        <w:rPr>
-          <w:rFonts w:hint="cs"/>
-          <w:rtl/>
-        </w:rPr>
-        <w:t>הופדינג</w:t>
-      </w:r>
-      <w:proofErr w:type="spellEnd"/>
-      <w:r>
-        <w:rPr>
-          <w:rFonts w:hint="cs"/>
-          <w:rtl/>
-        </w:rPr>
-        <w:t xml:space="preserve"> </w:t>
-      </w:r>
-    </w:p>
-    <w:bookmarkStart w:id="0" w:name="MTBlankEqn"/>
+        <w:t xml:space="preserve">ון הופדינג </w:t>
+      </w:r>
+    </w:p>
+    <w:bookmarkStart w:id="1" w:name="MTBlankEqn"/>
     <w:p>
       <w:pPr>
         <w:rPr>
@@ -254,13 +247,13 @@
           <w:position w:val="-36"/>
         </w:rPr>
         <w:object w:dxaOrig="5679" w:dyaOrig="5280" w14:anchorId="1C33B848">
-          <v:shape id="_x0000_i1028" type="#_x0000_t75" style="width:283.8pt;height:264pt" o:ole="">
+          <v:shape id="_x0000_i1028" type="#_x0000_t75" style="width:283.5pt;height:264pt" o:ole="">
             <v:imagedata r:id="rId12" o:title=""/>
           </v:shape>
-          <o:OLEObject Type="Embed" ProgID="Equation.DSMT4" ShapeID="_x0000_i1028" DrawAspect="Content" ObjectID="_1573249272" r:id="rId13"/>
+          <o:OLEObject Type="Embed" ProgID="Equation.DSMT4" ShapeID="_x0000_i1028" DrawAspect="Content" ObjectID="_1573304069" r:id="rId13"/>
         </w:object>
       </w:r>
-      <w:bookmarkEnd w:id="0"/>
+      <w:bookmarkEnd w:id="1"/>
       <w:r>
         <w:rPr>
           <w:rtl/>
@@ -279,10 +272,10 @@
           <w:position w:val="-170"/>
         </w:rPr>
         <w:object w:dxaOrig="4580" w:dyaOrig="3519" w14:anchorId="0C307795">
-          <v:shape id="_x0000_i1029" type="#_x0000_t75" style="width:229.2pt;height:175.8pt" o:ole="">
+          <v:shape id="_x0000_i1029" type="#_x0000_t75" style="width:229.5pt;height:175.5pt" o:ole="">
             <v:imagedata r:id="rId14" o:title=""/>
           </v:shape>
-          <o:OLEObject Type="Embed" ProgID="Equation.DSMT4" ShapeID="_x0000_i1029" DrawAspect="Content" ObjectID="_1573249273" r:id="rId15"/>
+          <o:OLEObject Type="Embed" ProgID="Equation.DSMT4" ShapeID="_x0000_i1029" DrawAspect="Content" ObjectID="_1573304070" r:id="rId15"/>
         </w:object>
       </w:r>
       <w:r>
@@ -295,10 +288,10 @@
           <w:position w:val="-68"/>
         </w:rPr>
         <w:object w:dxaOrig="7860" w:dyaOrig="1480" w14:anchorId="64A501E7">
-          <v:shape id="_x0000_i1030" type="#_x0000_t75" style="width:393pt;height:73.8pt" o:ole="">
+          <v:shape id="_x0000_i1030" type="#_x0000_t75" style="width:393pt;height:73.5pt" o:ole="">
             <v:imagedata r:id="rId8" o:title=""/>
           </v:shape>
-          <o:OLEObject Type="Embed" ProgID="Equation.DSMT4" ShapeID="_x0000_i1030" DrawAspect="Content" ObjectID="_1573249274" r:id="rId16"/>
+          <o:OLEObject Type="Embed" ProgID="Equation.DSMT4" ShapeID="_x0000_i1030" DrawAspect="Content" ObjectID="_1573304071" r:id="rId16"/>
         </w:object>
       </w:r>
       <w:r>
@@ -323,10 +316,10 @@
           <w:position w:val="-108"/>
         </w:rPr>
         <w:object w:dxaOrig="5980" w:dyaOrig="2260" w14:anchorId="2E5B2651">
-          <v:shape id="_x0000_i1031" type="#_x0000_t75" style="width:298.8pt;height:112.8pt" o:ole="">
+          <v:shape id="_x0000_i1031" type="#_x0000_t75" style="width:298.5pt;height:112.5pt" o:ole="">
             <v:imagedata r:id="rId17" o:title=""/>
           </v:shape>
-          <o:OLEObject Type="Embed" ProgID="Equation.DSMT4" ShapeID="_x0000_i1031" DrawAspect="Content" ObjectID="_1573249275" r:id="rId18"/>
+          <o:OLEObject Type="Embed" ProgID="Equation.DSMT4" ShapeID="_x0000_i1031" DrawAspect="Content" ObjectID="_1573304072" r:id="rId18"/>
         </w:object>
       </w:r>
     </w:p>
@@ -349,10 +342,10 @@
           <w:position w:val="-14"/>
         </w:rPr>
         <w:object w:dxaOrig="3180" w:dyaOrig="400" w14:anchorId="2946DFFF">
-          <v:shape id="_x0000_i1032" type="#_x0000_t75" style="width:159pt;height:19.8pt" o:ole="">
+          <v:shape id="_x0000_i1032" type="#_x0000_t75" style="width:159pt;height:19.5pt" o:ole="">
             <v:imagedata r:id="rId19" o:title=""/>
           </v:shape>
-          <o:OLEObject Type="Embed" ProgID="Equation.DSMT4" ShapeID="_x0000_i1032" DrawAspect="Content" ObjectID="_1573249276" r:id="rId20"/>
+          <o:OLEObject Type="Embed" ProgID="Equation.DSMT4" ShapeID="_x0000_i1032" DrawAspect="Content" ObjectID="_1573304073" r:id="rId20"/>
         </w:object>
       </w:r>
       <w:r>
@@ -377,23 +370,7 @@
           <w:rFonts w:hint="cs"/>
           <w:rtl/>
         </w:rPr>
-        <w:t xml:space="preserve">לפי אי שיון </w:t>
-      </w:r>
-      <w:proofErr w:type="spellStart"/>
-      <w:r>
-        <w:rPr>
-          <w:rFonts w:hint="cs"/>
-          <w:rtl/>
-        </w:rPr>
-        <w:t>הופדינג</w:t>
-      </w:r>
-      <w:proofErr w:type="spellEnd"/>
-      <w:r>
-        <w:rPr>
-          <w:rFonts w:hint="cs"/>
-          <w:rtl/>
-        </w:rPr>
-        <w:t xml:space="preserve"> </w:t>
+        <w:t xml:space="preserve">לפי אי שיון הופדינג </w:t>
       </w:r>
     </w:p>
     <w:p>
@@ -407,10 +384,10 @@
           <w:position w:val="-58"/>
         </w:rPr>
         <w:object w:dxaOrig="5860" w:dyaOrig="1760" w14:anchorId="696DB867">
-          <v:shape id="_x0000_i1033" type="#_x0000_t75" style="width:292.8pt;height:88.2pt" o:ole="">
+          <v:shape id="_x0000_i1033" type="#_x0000_t75" style="width:292.5pt;height:88.5pt" o:ole="">
             <v:imagedata r:id="rId21" o:title=""/>
           </v:shape>
-          <o:OLEObject Type="Embed" ProgID="Equation.DSMT4" ShapeID="_x0000_i1033" DrawAspect="Content" ObjectID="_1573249277" r:id="rId22"/>
+          <o:OLEObject Type="Embed" ProgID="Equation.DSMT4" ShapeID="_x0000_i1033" DrawAspect="Content" ObjectID="_1573304074" r:id="rId22"/>
         </w:object>
       </w:r>
       <w:r>
@@ -431,10 +408,10 @@
           <w:position w:val="-34"/>
         </w:rPr>
         <w:object w:dxaOrig="4500" w:dyaOrig="5920" w14:anchorId="1F0C14C0">
-          <v:shape id="_x0000_i1034" type="#_x0000_t75" style="width:225pt;height:295.8pt" o:ole="">
+          <v:shape id="_x0000_i1034" type="#_x0000_t75" style="width:225pt;height:295.5pt" o:ole="">
             <v:imagedata r:id="rId23" o:title=""/>
           </v:shape>
-          <o:OLEObject Type="Embed" ProgID="Equation.DSMT4" ShapeID="_x0000_i1034" DrawAspect="Content" ObjectID="_1573249278" r:id="rId24"/>
+          <o:OLEObject Type="Embed" ProgID="Equation.DSMT4" ShapeID="_x0000_i1034" DrawAspect="Content" ObjectID="_1573304075" r:id="rId24"/>
         </w:object>
       </w:r>
       <w:r>
@@ -446,7 +423,7 @@
     </w:p>
     <w:p>
       <w:pPr>
-        <w:pStyle w:val="2"/>
+        <w:pStyle w:val="Heading2"/>
         <w:rPr>
           <w:rtl/>
         </w:rPr>
@@ -469,7 +446,7 @@
           <v:shape id="_x0000_i1035" type="#_x0000_t75" style="width:441pt;height:390pt" o:ole="">
             <v:imagedata r:id="rId25" o:title=""/>
           </v:shape>
-          <o:OLEObject Type="Embed" ProgID="Equation.DSMT4" ShapeID="_x0000_i1035" DrawAspect="Content" ObjectID="_1573249279" r:id="rId26"/>
+          <o:OLEObject Type="Embed" ProgID="Equation.DSMT4" ShapeID="_x0000_i1035" DrawAspect="Content" ObjectID="_1573304076" r:id="rId26"/>
         </w:object>
       </w:r>
       <w:r>
@@ -481,7 +458,7 @@
     </w:p>
     <w:p>
       <w:pPr>
-        <w:pStyle w:val="2"/>
+        <w:pStyle w:val="Heading2"/>
         <w:rPr>
           <w:rtl/>
         </w:rPr>
@@ -505,10 +482,10 @@
           <w:position w:val="-242"/>
         </w:rPr>
         <w:object w:dxaOrig="7880" w:dyaOrig="4280" w14:anchorId="04C7DFDA">
-          <v:shape id="_x0000_i1036" type="#_x0000_t75" style="width:394.2pt;height:214.2pt" o:ole="">
+          <v:shape id="_x0000_i1036" type="#_x0000_t75" style="width:394.5pt;height:214.5pt" o:ole="">
             <v:imagedata r:id="rId27" o:title=""/>
           </v:shape>
-          <o:OLEObject Type="Embed" ProgID="Equation.DSMT4" ShapeID="_x0000_i1036" DrawAspect="Content" ObjectID="_1573249280" r:id="rId28"/>
+          <o:OLEObject Type="Embed" ProgID="Equation.DSMT4" ShapeID="_x0000_i1036" DrawAspect="Content" ObjectID="_1573304077" r:id="rId28"/>
         </w:object>
       </w:r>
       <w:r>
@@ -519,8 +496,6 @@
       </w:r>
     </w:p>
     <w:p>
-      <w:bookmarkStart w:id="1" w:name="_GoBack"/>
-      <w:bookmarkEnd w:id="1"/>
       <w:r>
         <w:rPr>
           <w:rFonts w:hint="cs"/>
@@ -610,7 +585,7 @@
     </w:p>
     <w:p>
       <w:pPr>
-        <w:pStyle w:val="2"/>
+        <w:pStyle w:val="Heading2"/>
         <w:rPr>
           <w:rtl/>
         </w:rPr>
@@ -634,10 +609,10 @@
           <w:position w:val="-120"/>
         </w:rPr>
         <w:object w:dxaOrig="5539" w:dyaOrig="2180" w14:anchorId="28715302">
-          <v:shape id="_x0000_i1037" type="#_x0000_t75" style="width:277.2pt;height:109.2pt" o:ole="">
+          <v:shape id="_x0000_i1037" type="#_x0000_t75" style="width:277.5pt;height:109.5pt" o:ole="">
             <v:imagedata r:id="rId30" o:title=""/>
           </v:shape>
-          <o:OLEObject Type="Embed" ProgID="Equation.DSMT4" ShapeID="_x0000_i1037" DrawAspect="Content" ObjectID="_1573249281" r:id="rId31"/>
+          <o:OLEObject Type="Embed" ProgID="Equation.DSMT4" ShapeID="_x0000_i1037" DrawAspect="Content" ObjectID="_1573304078" r:id="rId31"/>
         </w:object>
       </w:r>
       <w:r>
@@ -711,7 +686,7 @@
 <w:hdr xmlns:wpc="http://schemas.microsoft.com/office/word/2010/wordprocessingCanvas" xmlns:cx="http://schemas.microsoft.com/office/drawing/2014/chartex" xmlns:cx1="http://schemas.microsoft.com/office/drawing/2015/9/8/chartex" xmlns:cx2="http://schemas.microsoft.com/office/drawing/2015/10/21/chartex" xmlns:cx3="http://schemas.microsoft.com/office/drawing/2016/5/9/chartex" xmlns:cx4="http://schemas.microsoft.com/office/drawing/2016/5/10/chartex" xmlns:cx5="http://schemas.microsoft.com/office/drawing/2016/5/11/chartex" xmlns:cx6="http://schemas.microsoft.com/office/drawing/2016/5/12/chartex" xmlns:cx7="http://schemas.microsoft.com/office/drawing/2016/5/13/chartex" xmlns:cx8="http://schemas.microsoft.com/office/drawing/2016/5/14/chartex" xmlns:mc="http://schemas.openxmlformats.org/markup-compatibility/2006" xmlns:aink="http://schemas.microsoft.com/office/drawing/2016/ink" xmlns:am3d="http://schemas.microsoft.com/office/drawing/2017/model3d" xmlns:o="urn:schemas-microsoft-com:office:office" xmlns:r="http://schemas.openxmlformats.org/officeDocument/2006/relationships" xmlns:m="http://schemas.openxmlformats.org/officeDocument/2006/math" xmlns:v="urn:schemas-microsoft-com:vml" xmlns:wp14="http://schemas.microsoft.com/office/word/2010/wordprocessingDrawing" xmlns:wp="http://schemas.openxmlformats.org/drawingml/2006/wordprocessingDrawing" xmlns:w10="urn:schemas-microsoft-com:office:word" xmlns:w="http://schemas.openxmlformats.org/wordprocessingml/2006/main" xmlns:w14="http://schemas.microsoft.com/office/word/2010/wordml" xmlns:w15="http://schemas.microsoft.com/office/word/2012/wordml" xmlns:w16cid="http://schemas.microsoft.com/office/word/2016/wordml/cid" xmlns:w16se="http://schemas.microsoft.com/office/word/2015/wordml/symex" xmlns:wpg="http://schemas.microsoft.com/office/word/2010/wordprocessingGroup" xmlns:wpi="http://schemas.microsoft.com/office/word/2010/wordprocessingInk" xmlns:wne="http://schemas.microsoft.com/office/word/2006/wordml" xmlns:wps="http://schemas.microsoft.com/office/word/2010/wordprocessingShape" mc:Ignorable="w14 w15 w16se w16cid wp14">
   <w:p>
     <w:pPr>
-      <w:pStyle w:val="a3"/>
+      <w:pStyle w:val="Header"/>
       <w:jc w:val="center"/>
       <w:rPr>
         <w:color w:val="FF0000"/>
@@ -1126,15 +1101,15 @@
     <w:lsdException w:name="Hashtag" w:semiHidden="1" w:unhideWhenUsed="1"/>
     <w:lsdException w:name="Unresolved Mention" w:semiHidden="1" w:unhideWhenUsed="1"/>
   </w:latentStyles>
-  <w:style w:type="paragraph" w:default="1" w:styleId="a">
+  <w:style w:type="paragraph" w:default="1" w:styleId="Normal">
     <w:name w:val="Normal"/>
     <w:qFormat/>
   </w:style>
-  <w:style w:type="paragraph" w:styleId="1">
+  <w:style w:type="paragraph" w:styleId="Heading1">
     <w:name w:val="heading 1"/>
-    <w:basedOn w:val="a"/>
-    <w:next w:val="a"/>
-    <w:link w:val="10"/>
+    <w:basedOn w:val="Normal"/>
+    <w:next w:val="Normal"/>
+    <w:link w:val="Heading1Char"/>
     <w:uiPriority w:val="9"/>
     <w:qFormat/>
     <w:rsid w:val="00C305F4"/>
@@ -1151,11 +1126,11 @@
       <w:szCs w:val="32"/>
     </w:rPr>
   </w:style>
-  <w:style w:type="paragraph" w:styleId="2">
+  <w:style w:type="paragraph" w:styleId="Heading2">
     <w:name w:val="heading 2"/>
-    <w:basedOn w:val="a"/>
-    <w:next w:val="a"/>
-    <w:link w:val="20"/>
+    <w:basedOn w:val="Normal"/>
+    <w:next w:val="Normal"/>
+    <w:link w:val="Heading2Char"/>
     <w:uiPriority w:val="9"/>
     <w:unhideWhenUsed/>
     <w:qFormat/>
@@ -1173,13 +1148,13 @@
       <w:szCs w:val="26"/>
     </w:rPr>
   </w:style>
-  <w:style w:type="character" w:default="1" w:styleId="a0">
+  <w:style w:type="character" w:default="1" w:styleId="DefaultParagraphFont">
     <w:name w:val="Default Paragraph Font"/>
     <w:uiPriority w:val="1"/>
     <w:semiHidden/>
     <w:unhideWhenUsed/>
   </w:style>
-  <w:style w:type="table" w:default="1" w:styleId="a1">
+  <w:style w:type="table" w:default="1" w:styleId="TableNormal">
     <w:name w:val="Normal Table"/>
     <w:uiPriority w:val="99"/>
     <w:semiHidden/>
@@ -1194,16 +1169,16 @@
       </w:tblCellMar>
     </w:tblPr>
   </w:style>
-  <w:style w:type="numbering" w:default="1" w:styleId="a2">
+  <w:style w:type="numbering" w:default="1" w:styleId="NoList">
     <w:name w:val="No List"/>
     <w:uiPriority w:val="99"/>
     <w:semiHidden/>
     <w:unhideWhenUsed/>
   </w:style>
-  <w:style w:type="character" w:customStyle="1" w:styleId="10">
-    <w:name w:val="כותרת 1 תו"/>
-    <w:basedOn w:val="a0"/>
-    <w:link w:val="1"/>
+  <w:style w:type="character" w:customStyle="1" w:styleId="Heading1Char">
+    <w:name w:val="Heading 1 Char"/>
+    <w:basedOn w:val="DefaultParagraphFont"/>
+    <w:link w:val="Heading1"/>
     <w:uiPriority w:val="9"/>
     <w:rsid w:val="00C305F4"/>
     <w:rPr>
@@ -1213,10 +1188,10 @@
       <w:szCs w:val="32"/>
     </w:rPr>
   </w:style>
-  <w:style w:type="character" w:customStyle="1" w:styleId="20">
-    <w:name w:val="כותרת 2 תו"/>
-    <w:basedOn w:val="a0"/>
-    <w:link w:val="2"/>
+  <w:style w:type="character" w:customStyle="1" w:styleId="Heading2Char">
+    <w:name w:val="Heading 2 Char"/>
+    <w:basedOn w:val="DefaultParagraphFont"/>
+    <w:link w:val="Heading2"/>
     <w:uiPriority w:val="9"/>
     <w:rsid w:val="00C305F4"/>
     <w:rPr>
@@ -1226,10 +1201,10 @@
       <w:szCs w:val="26"/>
     </w:rPr>
   </w:style>
-  <w:style w:type="paragraph" w:styleId="a3">
+  <w:style w:type="paragraph" w:styleId="Header">
     <w:name w:val="header"/>
-    <w:basedOn w:val="a"/>
-    <w:link w:val="a4"/>
+    <w:basedOn w:val="Normal"/>
+    <w:link w:val="HeaderChar"/>
     <w:uiPriority w:val="99"/>
     <w:unhideWhenUsed/>
     <w:rsid w:val="00B94EBC"/>
@@ -1241,17 +1216,17 @@
       <w:spacing w:after="0" w:line="240" w:lineRule="auto"/>
     </w:pPr>
   </w:style>
-  <w:style w:type="character" w:customStyle="1" w:styleId="a4">
-    <w:name w:val="כותרת עליונה תו"/>
-    <w:basedOn w:val="a0"/>
-    <w:link w:val="a3"/>
+  <w:style w:type="character" w:customStyle="1" w:styleId="HeaderChar">
+    <w:name w:val="Header Char"/>
+    <w:basedOn w:val="DefaultParagraphFont"/>
+    <w:link w:val="Header"/>
     <w:uiPriority w:val="99"/>
     <w:rsid w:val="00B94EBC"/>
   </w:style>
-  <w:style w:type="paragraph" w:styleId="a5">
+  <w:style w:type="paragraph" w:styleId="Footer">
     <w:name w:val="footer"/>
-    <w:basedOn w:val="a"/>
-    <w:link w:val="a6"/>
+    <w:basedOn w:val="Normal"/>
+    <w:link w:val="FooterChar"/>
     <w:uiPriority w:val="99"/>
     <w:unhideWhenUsed/>
     <w:rsid w:val="00B94EBC"/>
@@ -1263,10 +1238,10 @@
       <w:spacing w:after="0" w:line="240" w:lineRule="auto"/>
     </w:pPr>
   </w:style>
-  <w:style w:type="character" w:customStyle="1" w:styleId="a6">
-    <w:name w:val="כותרת תחתונה תו"/>
-    <w:basedOn w:val="a0"/>
-    <w:link w:val="a5"/>
+  <w:style w:type="character" w:customStyle="1" w:styleId="FooterChar">
+    <w:name w:val="Footer Char"/>
+    <w:basedOn w:val="DefaultParagraphFont"/>
+    <w:link w:val="Footer"/>
     <w:uiPriority w:val="99"/>
     <w:rsid w:val="00B94EBC"/>
   </w:style>

</xml_diff>